<commit_message>
Doc de requisitos atualizado
Remoção do RF 10 - Acidentes segundo dia da semana.
</commit_message>
<xml_diff>
--- a/Documentos/Entrega impresso/Documento de Requisitos_1.0.docx
+++ b/Documentos/Entrega impresso/Documento de Requisitos_1.0.docx
@@ -11789,8 +11789,6 @@
               </w:rPr>
               <w:t>Campo de escolha.</w:t>
             </w:r>
-            <w:bookmarkStart w:id="93" w:name="_GoBack"/>
-            <w:bookmarkEnd w:id="93"/>
           </w:p>
         </w:tc>
       </w:tr>
@@ -12414,8 +12412,8 @@
         </w:rPr>
         <w:t xml:space="preserve"> </w:t>
       </w:r>
-      <w:bookmarkStart w:id="94" w:name="_Toc462647137"/>
-      <w:bookmarkStart w:id="95" w:name="_Toc462647772"/>
+      <w:bookmarkStart w:id="93" w:name="_Toc462647137"/>
+      <w:bookmarkStart w:id="94" w:name="_Toc462647772"/>
       <w:r>
         <w:rPr>
           <w:rFonts w:cs="Arial"/>
@@ -12423,8 +12421,8 @@
         </w:rPr>
         <w:t xml:space="preserve">Alterar </w:t>
       </w:r>
+      <w:bookmarkEnd w:id="93"/>
       <w:bookmarkEnd w:id="94"/>
-      <w:bookmarkEnd w:id="95"/>
       <w:r>
         <w:rPr>
           <w:rFonts w:cs="Arial"/>
@@ -12912,8 +12910,8 @@
           <w:sz w:val="22"/>
         </w:rPr>
       </w:pPr>
-      <w:bookmarkStart w:id="96" w:name="_Toc462647138"/>
-      <w:bookmarkStart w:id="97" w:name="_Toc462647773"/>
+      <w:bookmarkStart w:id="95" w:name="_Toc462647138"/>
+      <w:bookmarkStart w:id="96" w:name="_Toc462647773"/>
       <w:r>
         <w:rPr>
           <w:rFonts w:cs="Arial"/>
@@ -12921,8 +12919,8 @@
         </w:rPr>
         <w:t xml:space="preserve">Excluir </w:t>
       </w:r>
+      <w:bookmarkEnd w:id="95"/>
       <w:bookmarkEnd w:id="96"/>
-      <w:bookmarkEnd w:id="97"/>
       <w:r>
         <w:rPr>
           <w:rFonts w:cs="Arial"/>
@@ -13353,8 +13351,8 @@
           <w:sz w:val="22"/>
         </w:rPr>
       </w:pPr>
-      <w:bookmarkStart w:id="98" w:name="_Toc462647139"/>
-      <w:bookmarkStart w:id="99" w:name="_Toc462647774"/>
+      <w:bookmarkStart w:id="97" w:name="_Toc462647139"/>
+      <w:bookmarkStart w:id="98" w:name="_Toc462647774"/>
       <w:r>
         <w:rPr>
           <w:rFonts w:cs="Arial"/>
@@ -13362,8 +13360,8 @@
         </w:rPr>
         <w:t xml:space="preserve">Consultar </w:t>
       </w:r>
+      <w:bookmarkEnd w:id="97"/>
       <w:bookmarkEnd w:id="98"/>
-      <w:bookmarkEnd w:id="99"/>
       <w:r>
         <w:rPr>
           <w:rFonts w:cs="Arial"/>
@@ -13617,6 +13615,8 @@
                 <w:sz w:val="22"/>
               </w:rPr>
             </w:pPr>
+            <w:bookmarkStart w:id="99" w:name="_GoBack"/>
+            <w:bookmarkEnd w:id="99"/>
           </w:p>
         </w:tc>
         <w:tc>
@@ -14233,432 +14233,6 @@
           <w:rFonts w:cs="Arial"/>
           <w:sz w:val="22"/>
         </w:rPr>
-        <w:t xml:space="preserve">Acidentes de transito segundo o dia da semana </w:t>
-      </w:r>
-    </w:p>
-    <w:p>
-      <w:pPr>
-        <w:rPr>
-          <w:rFonts w:eastAsia="Arial" w:cs="Arial"/>
-          <w:sz w:val="22"/>
-        </w:rPr>
-      </w:pPr>
-      <w:r>
-        <w:rPr>
-          <w:rFonts w:eastAsia="Arial" w:cs="Arial"/>
-          <w:b/>
-          <w:bCs/>
-          <w:sz w:val="22"/>
-        </w:rPr>
-        <w:t xml:space="preserve">Ator: </w:t>
-      </w:r>
-      <w:r>
-        <w:rPr>
-          <w:rFonts w:eastAsia="Arial" w:cs="Arial"/>
-          <w:sz w:val="22"/>
-        </w:rPr>
-        <w:t xml:space="preserve">administrador, </w:t>
-      </w:r>
-      <w:r>
-        <w:rPr>
-          <w:rFonts w:eastAsia="Arial" w:cs="Arial"/>
-          <w:sz w:val="22"/>
-        </w:rPr>
-        <w:t>policial, político.</w:t>
-      </w:r>
-    </w:p>
-    <w:p>
-      <w:pPr>
-        <w:rPr>
-          <w:rFonts w:eastAsia="Arial" w:cs="Arial"/>
-          <w:sz w:val="22"/>
-        </w:rPr>
-      </w:pPr>
-      <w:r>
-        <w:rPr>
-          <w:rFonts w:eastAsia="Arial" w:cs="Arial"/>
-          <w:sz w:val="22"/>
-        </w:rPr>
-        <w:t>Este relatório começa quando o ator deseja consultar os acidentes ocorridos de acordo com o dia da semana, para tal o ator deve informar o ano desejado, onde o default pega todos os anos da base, após a seleção deve-se retornar os valores conforme a tabela 7.</w:t>
-      </w:r>
-    </w:p>
-    <w:p>
-      <w:pPr>
-        <w:jc w:val="center"/>
-        <w:rPr>
-          <w:rFonts w:eastAsia="Arial" w:cs="Arial"/>
-          <w:sz w:val="22"/>
-        </w:rPr>
-      </w:pPr>
-      <w:r>
-        <w:rPr>
-          <w:rFonts w:eastAsia="Arial" w:cs="Arial"/>
-          <w:noProof/>
-          <w:sz w:val="22"/>
-        </w:rPr>
-        <w:lastRenderedPageBreak/>
-        <w:drawing>
-          <wp:inline distT="0" distB="0" distL="0" distR="0" wp14:anchorId="7C26DE3D" wp14:editId="7A28B262">
-            <wp:extent cx="4667724" cy="2065020"/>
-            <wp:effectExtent l="0" t="0" r="0" b="0"/>
-            <wp:docPr id="12" name="Imagem 12"/>
-            <wp:cNvGraphicFramePr>
-              <a:graphicFrameLocks xmlns:a="http://schemas.openxmlformats.org/drawingml/2006/main" noChangeAspect="1"/>
-            </wp:cNvGraphicFramePr>
-            <a:graphic xmlns:a="http://schemas.openxmlformats.org/drawingml/2006/main">
-              <a:graphicData uri="http://schemas.openxmlformats.org/drawingml/2006/picture">
-                <pic:pic xmlns:pic="http://schemas.openxmlformats.org/drawingml/2006/picture">
-                  <pic:nvPicPr>
-                    <pic:cNvPr id="0" name="Picture 3"/>
-                    <pic:cNvPicPr>
-                      <a:picLocks noChangeAspect="1" noChangeArrowheads="1"/>
-                    </pic:cNvPicPr>
-                  </pic:nvPicPr>
-                  <pic:blipFill>
-                    <a:blip r:embed="rId11">
-                      <a:extLst>
-                        <a:ext uri="{28A0092B-C50C-407E-A947-70E740481C1C}">
-                          <a14:useLocalDpi xmlns:a14="http://schemas.microsoft.com/office/drawing/2010/main" val="0"/>
-                        </a:ext>
-                      </a:extLst>
-                    </a:blip>
-                    <a:srcRect/>
-                    <a:stretch>
-                      <a:fillRect/>
-                    </a:stretch>
-                  </pic:blipFill>
-                  <pic:spPr bwMode="auto">
-                    <a:xfrm>
-                      <a:off x="0" y="0"/>
-                      <a:ext cx="4688477" cy="2074201"/>
-                    </a:xfrm>
-                    <a:prstGeom prst="rect">
-                      <a:avLst/>
-                    </a:prstGeom>
-                    <a:noFill/>
-                    <a:ln>
-                      <a:noFill/>
-                    </a:ln>
-                  </pic:spPr>
-                </pic:pic>
-              </a:graphicData>
-            </a:graphic>
-          </wp:inline>
-        </w:drawing>
-      </w:r>
-    </w:p>
-    <w:p>
-      <w:pPr>
-        <w:jc w:val="center"/>
-        <w:rPr>
-          <w:rFonts w:eastAsia="Arial" w:cs="Arial"/>
-          <w:sz w:val="22"/>
-        </w:rPr>
-      </w:pPr>
-      <w:r>
-        <w:rPr>
-          <w:rFonts w:eastAsia="Arial" w:cs="Arial"/>
-          <w:sz w:val="22"/>
-        </w:rPr>
-        <w:t>Tabela 7.</w:t>
-      </w:r>
-    </w:p>
-    <w:p>
-      <w:pPr>
-        <w:jc w:val="left"/>
-        <w:rPr>
-          <w:rFonts w:eastAsia="Arial" w:cs="Arial"/>
-          <w:sz w:val="22"/>
-        </w:rPr>
-      </w:pPr>
-      <w:r>
-        <w:rPr>
-          <w:rFonts w:eastAsia="Arial" w:cs="Arial"/>
-          <w:sz w:val="22"/>
-        </w:rPr>
-        <w:t>Para fins de melhor interpretação o sistema deverá gerar uma saída gráfica para os dados, conforme a figura 3.</w:t>
-      </w:r>
-    </w:p>
-    <w:p>
-      <w:pPr>
-        <w:jc w:val="center"/>
-        <w:rPr>
-          <w:rFonts w:eastAsia="Arial" w:cs="Arial"/>
-          <w:sz w:val="22"/>
-        </w:rPr>
-      </w:pPr>
-      <w:r>
-        <w:rPr>
-          <w:rFonts w:eastAsia="Arial" w:cs="Arial"/>
-          <w:noProof/>
-          <w:sz w:val="22"/>
-        </w:rPr>
-        <w:drawing>
-          <wp:inline distT="0" distB="0" distL="0" distR="0" wp14:anchorId="06504CEC" wp14:editId="51A39BD3">
-            <wp:extent cx="4610100" cy="2598420"/>
-            <wp:effectExtent l="0" t="0" r="0" b="0"/>
-            <wp:docPr id="13" name="Imagem 13"/>
-            <wp:cNvGraphicFramePr>
-              <a:graphicFrameLocks xmlns:a="http://schemas.openxmlformats.org/drawingml/2006/main" noChangeAspect="1"/>
-            </wp:cNvGraphicFramePr>
-            <a:graphic xmlns:a="http://schemas.openxmlformats.org/drawingml/2006/main">
-              <a:graphicData uri="http://schemas.openxmlformats.org/drawingml/2006/picture">
-                <pic:pic xmlns:pic="http://schemas.openxmlformats.org/drawingml/2006/picture">
-                  <pic:nvPicPr>
-                    <pic:cNvPr id="0" name="Picture 4"/>
-                    <pic:cNvPicPr>
-                      <a:picLocks noChangeAspect="1" noChangeArrowheads="1"/>
-                    </pic:cNvPicPr>
-                  </pic:nvPicPr>
-                  <pic:blipFill>
-                    <a:blip r:embed="rId12">
-                      <a:extLst>
-                        <a:ext uri="{28A0092B-C50C-407E-A947-70E740481C1C}">
-                          <a14:useLocalDpi xmlns:a14="http://schemas.microsoft.com/office/drawing/2010/main" val="0"/>
-                        </a:ext>
-                      </a:extLst>
-                    </a:blip>
-                    <a:srcRect/>
-                    <a:stretch>
-                      <a:fillRect/>
-                    </a:stretch>
-                  </pic:blipFill>
-                  <pic:spPr bwMode="auto">
-                    <a:xfrm>
-                      <a:off x="0" y="0"/>
-                      <a:ext cx="4610100" cy="2598420"/>
-                    </a:xfrm>
-                    <a:prstGeom prst="rect">
-                      <a:avLst/>
-                    </a:prstGeom>
-                    <a:noFill/>
-                    <a:ln>
-                      <a:noFill/>
-                    </a:ln>
-                  </pic:spPr>
-                </pic:pic>
-              </a:graphicData>
-            </a:graphic>
-          </wp:inline>
-        </w:drawing>
-      </w:r>
-    </w:p>
-    <w:p>
-      <w:pPr>
-        <w:jc w:val="center"/>
-      </w:pPr>
-      <w:r>
-        <w:rPr>
-          <w:rFonts w:eastAsia="Arial" w:cs="Arial"/>
-          <w:sz w:val="22"/>
-        </w:rPr>
-        <w:t>Figura 3.</w:t>
-      </w:r>
-    </w:p>
-    <w:p>
-      <w:pPr>
-        <w:jc w:val="center"/>
-      </w:pPr>
-    </w:p>
-    <w:tbl>
-      <w:tblPr>
-        <w:tblW w:w="9215" w:type="dxa"/>
-        <w:tblLayout w:type="fixed"/>
-        <w:tblLook w:val="0000" w:firstRow="0" w:lastRow="0" w:firstColumn="0" w:lastColumn="0" w:noHBand="0" w:noVBand="0"/>
-      </w:tblPr>
-      <w:tblGrid>
-        <w:gridCol w:w="1976"/>
-        <w:gridCol w:w="465"/>
-        <w:gridCol w:w="2168"/>
-        <w:gridCol w:w="464"/>
-        <w:gridCol w:w="2169"/>
-        <w:gridCol w:w="464"/>
-        <w:gridCol w:w="1509"/>
-      </w:tblGrid>
-      <w:tr>
-        <w:trPr>
-          <w:trHeight w:val="806"/>
-        </w:trPr>
-        <w:tc>
-          <w:tcPr>
-            <w:tcW w:w="1976" w:type="dxa"/>
-          </w:tcPr>
-          <w:p>
-            <w:pPr>
-              <w:spacing w:before="240" w:after="240"/>
-              <w:rPr>
-                <w:rFonts w:ascii="Arial" w:hAnsi="Arial" w:cs="Arial"/>
-                <w:sz w:val="22"/>
-              </w:rPr>
-            </w:pPr>
-            <w:r>
-              <w:rPr>
-                <w:rFonts w:ascii="Arial" w:hAnsi="Arial" w:cs="Arial"/>
-                <w:b/>
-                <w:sz w:val="22"/>
-              </w:rPr>
-              <w:t>Prioridade</w:t>
-            </w:r>
-            <w:r>
-              <w:rPr>
-                <w:rFonts w:ascii="Arial" w:hAnsi="Arial" w:cs="Arial"/>
-                <w:sz w:val="22"/>
-              </w:rPr>
-              <w:t>:</w:t>
-            </w:r>
-          </w:p>
-        </w:tc>
-        <w:tc>
-          <w:tcPr>
-            <w:tcW w:w="465" w:type="dxa"/>
-          </w:tcPr>
-          <w:p>
-            <w:pPr>
-              <w:spacing w:before="240" w:after="240"/>
-              <w:jc w:val="right"/>
-              <w:rPr>
-                <w:rFonts w:ascii="Arial" w:hAnsi="Arial" w:cs="Arial"/>
-                <w:sz w:val="22"/>
-              </w:rPr>
-            </w:pPr>
-          </w:p>
-        </w:tc>
-        <w:tc>
-          <w:tcPr>
-            <w:tcW w:w="2168" w:type="dxa"/>
-          </w:tcPr>
-          <w:p>
-            <w:pPr>
-              <w:numPr>
-                <w:ilvl w:val="0"/>
-                <w:numId w:val="28"/>
-              </w:numPr>
-              <w:spacing w:before="240" w:after="240"/>
-              <w:ind w:left="253"/>
-              <w:jc w:val="left"/>
-              <w:rPr>
-                <w:rFonts w:ascii="Arial" w:hAnsi="Arial" w:cs="Arial"/>
-                <w:sz w:val="22"/>
-              </w:rPr>
-            </w:pPr>
-            <w:r>
-              <w:rPr>
-                <w:rFonts w:ascii="Arial" w:hAnsi="Arial" w:cs="Arial"/>
-                <w:sz w:val="22"/>
-              </w:rPr>
-              <w:t>Essencial</w:t>
-            </w:r>
-          </w:p>
-        </w:tc>
-        <w:tc>
-          <w:tcPr>
-            <w:tcW w:w="464" w:type="dxa"/>
-          </w:tcPr>
-          <w:p>
-            <w:pPr>
-              <w:spacing w:before="240" w:after="240"/>
-              <w:jc w:val="right"/>
-              <w:rPr>
-                <w:rFonts w:ascii="Arial" w:hAnsi="Arial" w:cs="Arial"/>
-                <w:sz w:val="22"/>
-              </w:rPr>
-            </w:pPr>
-            <w:r>
-              <w:rPr>
-                <w:rFonts w:ascii="Arial" w:hAnsi="Arial" w:cs="Arial"/>
-                <w:sz w:val="22"/>
-              </w:rPr>
-              <w:sym w:font="Wingdings" w:char="F0A8"/>
-            </w:r>
-          </w:p>
-        </w:tc>
-        <w:tc>
-          <w:tcPr>
-            <w:tcW w:w="2169" w:type="dxa"/>
-          </w:tcPr>
-          <w:p>
-            <w:pPr>
-              <w:spacing w:before="240" w:after="240"/>
-              <w:ind w:left="-108"/>
-              <w:jc w:val="left"/>
-              <w:rPr>
-                <w:rFonts w:ascii="Arial" w:hAnsi="Arial" w:cs="Arial"/>
-                <w:sz w:val="22"/>
-              </w:rPr>
-            </w:pPr>
-            <w:r>
-              <w:rPr>
-                <w:rFonts w:ascii="Arial" w:hAnsi="Arial" w:cs="Arial"/>
-                <w:sz w:val="22"/>
-              </w:rPr>
-              <w:t>Importante</w:t>
-            </w:r>
-          </w:p>
-        </w:tc>
-        <w:tc>
-          <w:tcPr>
-            <w:tcW w:w="464" w:type="dxa"/>
-          </w:tcPr>
-          <w:p>
-            <w:pPr>
-              <w:spacing w:before="240" w:after="240"/>
-              <w:jc w:val="right"/>
-              <w:rPr>
-                <w:rFonts w:ascii="Arial" w:hAnsi="Arial" w:cs="Arial"/>
-                <w:sz w:val="22"/>
-              </w:rPr>
-            </w:pPr>
-            <w:r>
-              <w:rPr>
-                <w:rFonts w:ascii="Arial" w:hAnsi="Arial" w:cs="Arial"/>
-                <w:sz w:val="22"/>
-              </w:rPr>
-              <w:sym w:font="Wingdings" w:char="F0A8"/>
-            </w:r>
-          </w:p>
-        </w:tc>
-        <w:tc>
-          <w:tcPr>
-            <w:tcW w:w="1509" w:type="dxa"/>
-          </w:tcPr>
-          <w:p>
-            <w:pPr>
-              <w:spacing w:before="240" w:after="240"/>
-              <w:ind w:left="-108"/>
-              <w:jc w:val="left"/>
-              <w:rPr>
-                <w:rFonts w:ascii="Arial" w:hAnsi="Arial" w:cs="Arial"/>
-                <w:sz w:val="22"/>
-              </w:rPr>
-            </w:pPr>
-            <w:r>
-              <w:rPr>
-                <w:rFonts w:ascii="Arial" w:hAnsi="Arial" w:cs="Arial"/>
-                <w:sz w:val="22"/>
-              </w:rPr>
-              <w:t>Desejável</w:t>
-            </w:r>
-          </w:p>
-        </w:tc>
-      </w:tr>
-    </w:tbl>
-    <w:p>
-      <w:pPr>
-        <w:pStyle w:val="Requisito"/>
-        <w:numPr>
-          <w:ilvl w:val="0"/>
-          <w:numId w:val="8"/>
-        </w:numPr>
-        <w:rPr>
-          <w:rFonts w:cs="Arial"/>
-          <w:sz w:val="22"/>
-        </w:rPr>
-      </w:pPr>
-      <w:r>
-        <w:rPr>
-          <w:rFonts w:cs="Arial"/>
-          <w:sz w:val="22"/>
-        </w:rPr>
         <w:t xml:space="preserve">Acidentes de transito segundo hora da ocorrência </w:t>
       </w:r>
     </w:p>
@@ -14741,7 +14315,7 @@
                     </pic:cNvPicPr>
                   </pic:nvPicPr>
                   <pic:blipFill>
-                    <a:blip r:embed="rId13">
+                    <a:blip r:embed="rId11">
                       <a:extLst>
                         <a:ext uri="{28A0092B-C50C-407E-A947-70E740481C1C}">
                           <a14:useLocalDpi xmlns:a14="http://schemas.microsoft.com/office/drawing/2010/main" val="0"/>
@@ -14837,7 +14411,7 @@
                     </pic:cNvPicPr>
                   </pic:nvPicPr>
                   <pic:blipFill>
-                    <a:blip r:embed="rId14">
+                    <a:blip r:embed="rId12">
                       <a:extLst>
                         <a:ext uri="{28A0092B-C50C-407E-A947-70E740481C1C}">
                           <a14:useLocalDpi xmlns:a14="http://schemas.microsoft.com/office/drawing/2010/main" val="0"/>
@@ -15170,7 +14744,7 @@
                     </pic:cNvPicPr>
                   </pic:nvPicPr>
                   <pic:blipFill>
-                    <a:blip r:embed="rId15">
+                    <a:blip r:embed="rId13">
                       <a:extLst>
                         <a:ext uri="{28A0092B-C50C-407E-A947-70E740481C1C}">
                           <a14:useLocalDpi xmlns:a14="http://schemas.microsoft.com/office/drawing/2010/main" val="0"/>
@@ -15266,7 +14840,7 @@
                     </pic:cNvPicPr>
                   </pic:nvPicPr>
                   <pic:blipFill>
-                    <a:blip r:embed="rId16">
+                    <a:blip r:embed="rId14">
                       <a:extLst>
                         <a:ext uri="{28A0092B-C50C-407E-A947-70E740481C1C}">
                           <a14:useLocalDpi xmlns:a14="http://schemas.microsoft.com/office/drawing/2010/main" val="0"/>
@@ -15596,7 +15170,7 @@
                     </pic:cNvPicPr>
                   </pic:nvPicPr>
                   <pic:blipFill>
-                    <a:blip r:embed="rId17">
+                    <a:blip r:embed="rId15">
                       <a:extLst>
                         <a:ext uri="{28A0092B-C50C-407E-A947-70E740481C1C}">
                           <a14:useLocalDpi xmlns:a14="http://schemas.microsoft.com/office/drawing/2010/main" val="0"/>
@@ -15692,7 +15266,7 @@
                     </pic:cNvPicPr>
                   </pic:nvPicPr>
                   <pic:blipFill>
-                    <a:blip r:embed="rId18">
+                    <a:blip r:embed="rId16">
                       <a:extLst>
                         <a:ext uri="{28A0092B-C50C-407E-A947-70E740481C1C}">
                           <a14:useLocalDpi xmlns:a14="http://schemas.microsoft.com/office/drawing/2010/main" val="0"/>
@@ -16043,7 +15617,7 @@
                     </pic:cNvPicPr>
                   </pic:nvPicPr>
                   <pic:blipFill>
-                    <a:blip r:embed="rId19">
+                    <a:blip r:embed="rId17">
                       <a:extLst>
                         <a:ext uri="{28A0092B-C50C-407E-A947-70E740481C1C}">
                           <a14:useLocalDpi xmlns:a14="http://schemas.microsoft.com/office/drawing/2010/main" val="0"/>
@@ -16140,7 +15714,7 @@
                     </pic:cNvPicPr>
                   </pic:nvPicPr>
                   <pic:blipFill>
-                    <a:blip r:embed="rId20">
+                    <a:blip r:embed="rId18">
                       <a:extLst>
                         <a:ext uri="{28A0092B-C50C-407E-A947-70E740481C1C}">
                           <a14:useLocalDpi xmlns:a14="http://schemas.microsoft.com/office/drawing/2010/main" val="0"/>
@@ -19557,8 +19131,8 @@
       </w:pPr>
     </w:p>
     <w:sectPr>
-      <w:headerReference w:type="even" r:id="rId21"/>
-      <w:headerReference w:type="default" r:id="rId22"/>
+      <w:headerReference w:type="even" r:id="rId19"/>
+      <w:headerReference w:type="default" r:id="rId20"/>
       <w:pgSz w:w="11906" w:h="16838" w:code="9"/>
       <w:pgMar w:top="1701" w:right="1418" w:bottom="1899" w:left="1418" w:header="720" w:footer="731" w:gutter="0"/>
       <w:cols w:space="720"/>
@@ -19652,7 +19226,7 @@
             <w:rPr>
               <w:noProof/>
             </w:rPr>
-            <w:t>5</w:t>
+            <w:t>10</w:t>
           </w:r>
           <w:r>
             <w:fldChar w:fldCharType="end"/>
@@ -19660,14 +19234,27 @@
           <w:r>
             <w:t xml:space="preserve"> de </w:t>
           </w:r>
-          <w:fldSimple w:instr=" NUMPAGES ">
-            <w:r>
-              <w:rPr>
-                <w:noProof/>
-              </w:rPr>
-              <w:t>19</w:t>
-            </w:r>
-          </w:fldSimple>
+          <w:r>
+            <w:fldChar w:fldCharType="begin"/>
+          </w:r>
+          <w:r>
+            <w:instrText xml:space="preserve"> NUMPAGES </w:instrText>
+          </w:r>
+          <w:r>
+            <w:fldChar w:fldCharType="separate"/>
+          </w:r>
+          <w:r>
+            <w:rPr>
+              <w:noProof/>
+            </w:rPr>
+            <w:t>18</w:t>
+          </w:r>
+          <w:r>
+            <w:rPr>
+              <w:noProof/>
+            </w:rPr>
+            <w:fldChar w:fldCharType="end"/>
+          </w:r>
         </w:p>
       </w:tc>
     </w:tr>

</xml_diff>